<commit_message>
Wireframes v2 set up
</commit_message>
<xml_diff>
--- a/1. Vooronderzoek en Requirements/0. Definitiestudie.docx
+++ b/1. Vooronderzoek en Requirements/0. Definitiestudie.docx
@@ -47,10 +47,10 @@
         <w:t>worden herhaald. Dit</w:t>
       </w:r>
       <w:r>
-        <w:t xml:space="preserve"> omdat Ik</w:t>
-      </w:r>
-      <w:r>
-        <w:t xml:space="preserve"> de uitleg in</w:t>
+        <w:t xml:space="preserve"> omdat </w:t>
+      </w:r>
+      <w:r>
+        <w:t>de uitleg in</w:t>
       </w:r>
       <w:r>
         <w:t xml:space="preserve"> </w:t>
@@ -63,19 +63,29 @@
       <w:r>
         <w:t xml:space="preserve"> als </w:t>
       </w:r>
-      <w:proofErr w:type="spellStart"/>
-      <w:r>
-        <w:t>lijdraad</w:t>
-      </w:r>
-      <w:proofErr w:type="spellEnd"/>
-      <w:r>
-        <w:t xml:space="preserve"> heb gebruikt</w:t>
+      <w:r>
+        <w:t>leidraad</w:t>
+      </w:r>
+      <w:r>
+        <w:t xml:space="preserve"> </w:t>
+      </w:r>
+      <w:r>
+        <w:t>is</w:t>
+      </w:r>
+      <w:r>
+        <w:t xml:space="preserve"> gebruikt</w:t>
       </w:r>
       <w:r>
         <w:t xml:space="preserve"> e</w:t>
       </w:r>
       <w:r>
-        <w:t xml:space="preserve">n omdat de studies los van elkaar moeten </w:t>
+        <w:t xml:space="preserve">n de studies </w:t>
+      </w:r>
+      <w:r>
+        <w:t>apart</w:t>
+      </w:r>
+      <w:r>
+        <w:t xml:space="preserve"> van elkaar moeten </w:t>
       </w:r>
       <w:r>
         <w:t xml:space="preserve">blijven </w:t>
@@ -83,6 +93,8 @@
       <w:r>
         <w:t>kloppen.</w:t>
       </w:r>
+      <w:bookmarkStart w:id="0" w:name="_GoBack"/>
+      <w:bookmarkEnd w:id="0"/>
     </w:p>
     <w:p/>
     <w:p>
@@ -115,14 +127,7 @@
           <w:i/>
           <w:iCs/>
         </w:rPr>
-        <w:t xml:space="preserve">Het </w:t>
-      </w:r>
-      <w:r>
-        <w:rPr>
-          <w:i/>
-          <w:iCs/>
-        </w:rPr>
-        <w:t xml:space="preserve">vaststellen van een lijst van </w:t>
+        <w:t xml:space="preserve">Het vaststellen van een lijst van </w:t>
       </w:r>
       <w:r>
         <w:rPr>
@@ -137,14 +142,7 @@
           <w:i/>
           <w:iCs/>
         </w:rPr>
-        <w:t xml:space="preserve"> eisen ter verwezenlijking van de wensen van de gebruiker</w:t>
-      </w:r>
-      <w:r>
-        <w:rPr>
-          <w:i/>
-          <w:iCs/>
-        </w:rPr>
-        <w:t>.</w:t>
+        <w:t xml:space="preserve"> eisen ter verwezenlijking van de wensen van de gebruiker.</w:t>
       </w:r>
       <w:r>
         <w:t>” (</w:t>
@@ -217,8 +215,6 @@
       <w:r>
         <w:t xml:space="preserve"> staat voor:</w:t>
       </w:r>
-      <w:bookmarkStart w:id="0" w:name="_GoBack"/>
-      <w:bookmarkEnd w:id="0"/>
     </w:p>
     <w:p>
       <w:pPr>

</xml_diff>